<commit_message>
Completed Assignment - Changed manual insert to bulk insert
</commit_message>
<xml_diff>
--- a/Documentation.docx
+++ b/Documentation.docx
@@ -1157,16 +1157,11 @@
         </w:numPr>
       </w:pPr>
       <w:r>
-        <w:t xml:space="preserve">Replaced all duplicate values and assigned a unique </w:t>
-      </w:r>
-      <w:proofErr w:type="spellStart"/>
-      <w:r>
-        <w:t>Doctor</w:t>
+        <w:t>Replaced all duplicate values and assigned a unique Doctor</w:t>
       </w:r>
       <w:r>
         <w:t>ID</w:t>
       </w:r>
-      <w:proofErr w:type="spellEnd"/>
       <w:r>
         <w:t xml:space="preserve"> to each doctor</w:t>
       </w:r>
@@ -1251,16 +1246,11 @@
         </w:numPr>
       </w:pPr>
       <w:r>
-        <w:t xml:space="preserve">Replaced the Referred From doctor name with the new </w:t>
-      </w:r>
-      <w:proofErr w:type="spellStart"/>
-      <w:r>
-        <w:t>Doctor</w:t>
+        <w:t>Replaced the Referred From doctor name with the new Doctor</w:t>
       </w:r>
       <w:r>
         <w:t>ID</w:t>
       </w:r>
-      <w:proofErr w:type="spellEnd"/>
     </w:p>
     <w:p>
       <w:pPr>
@@ -1291,23 +1281,13 @@
           <w:lang w:eastAsia="en-NZ"/>
         </w:rPr>
       </w:pPr>
-      <w:proofErr w:type="spellStart"/>
       <w:r>
         <w:rPr>
           <w:rFonts w:ascii="Calibri" w:eastAsia="Times New Roman" w:hAnsi="Calibri" w:cs="Calibri"/>
           <w:color w:val="000000"/>
           <w:lang w:eastAsia="en-NZ"/>
         </w:rPr>
-        <w:t>HealthTargetEligible</w:t>
-      </w:r>
-      <w:proofErr w:type="spellEnd"/>
-      <w:r>
-        <w:rPr>
-          <w:rFonts w:ascii="Calibri" w:eastAsia="Times New Roman" w:hAnsi="Calibri" w:cs="Calibri"/>
-          <w:color w:val="000000"/>
-          <w:lang w:eastAsia="en-NZ"/>
-        </w:rPr>
-        <w:t>, changed yes and no to integer</w:t>
+        <w:t>HealthTargetEligible, changed yes and no to integer</w:t>
       </w:r>
       <w:r>
         <w:rPr>
@@ -1558,47 +1538,11 @@
       <w:r>
         <w:t xml:space="preserve">Removed </w:t>
       </w:r>
-      <w:proofErr w:type="spellStart"/>
       <w:r>
         <w:rPr>
           <w:rFonts w:eastAsia="Times New Roman"/>
         </w:rPr>
-        <w:t>Wandis</w:t>
-      </w:r>
-      <w:proofErr w:type="spellEnd"/>
-      <w:r>
-        <w:rPr>
-          <w:rFonts w:eastAsia="Times New Roman"/>
-        </w:rPr>
-        <w:t xml:space="preserve"> </w:t>
-      </w:r>
-      <w:proofErr w:type="spellStart"/>
-      <w:r>
-        <w:rPr>
-          <w:rFonts w:eastAsia="Times New Roman"/>
-        </w:rPr>
-        <w:t>Clipson</w:t>
-      </w:r>
-      <w:proofErr w:type="spellEnd"/>
-      <w:r>
-        <w:rPr>
-          <w:rFonts w:eastAsia="Times New Roman"/>
-        </w:rPr>
-        <w:t xml:space="preserve"> and Graeme </w:t>
-      </w:r>
-      <w:proofErr w:type="spellStart"/>
-      <w:r>
-        <w:rPr>
-          <w:rFonts w:eastAsia="Times New Roman"/>
-        </w:rPr>
-        <w:t>Fenemore</w:t>
-      </w:r>
-      <w:proofErr w:type="spellEnd"/>
-      <w:r>
-        <w:rPr>
-          <w:rFonts w:eastAsia="Times New Roman"/>
-        </w:rPr>
-        <w:t xml:space="preserve"> because they are time travellers</w:t>
+        <w:t>Wandis Clipson and Graeme Fenemore because they are time travellers</w:t>
       </w:r>
     </w:p>
     <w:p>
@@ -1784,14 +1728,12 @@
       <w:r>
         <w:t xml:space="preserve">Removed duplicate surgeons and added ID for each and referenced </w:t>
       </w:r>
-      <w:proofErr w:type="spellStart"/>
       <w:r>
         <w:t>Department</w:t>
       </w:r>
       <w:r>
         <w:t>ID</w:t>
       </w:r>
-      <w:proofErr w:type="spellEnd"/>
       <w:r>
         <w:t xml:space="preserve"> against each doctor</w:t>
       </w:r>
@@ -2242,6 +2184,15 @@
         </w:rPr>
         <w:lastRenderedPageBreak/>
         <w:t>Relationships, entities, and keys</w:t>
+      </w:r>
+      <w:r>
+        <w:rPr>
+          <w:b/>
+          <w:bCs/>
+          <w:sz w:val="28"/>
+          <w:szCs w:val="28"/>
+        </w:rPr>
+        <w:t xml:space="preserve"> – Examples</w:t>
       </w:r>
     </w:p>
     <w:p>

</xml_diff>